<commit_message>
Week 3 Lab - Interface Example and BreakOut Manual
</commit_message>
<xml_diff>
--- a/Lab/Week 2/Week 2 Lab.docx
+++ b/Lab/Week 2/Week 2 Lab.docx
@@ -75,8 +75,13 @@
         </w:numPr>
       </w:pPr>
       <w:r>
-        <w:t>Physics-based movement using Rigidbody</w:t>
-      </w:r>
+        <w:t xml:space="preserve">Physics-based movement using </w:t>
+      </w:r>
+      <w:proofErr w:type="spellStart"/>
+      <w:r>
+        <w:t>Rigidbody</w:t>
+      </w:r>
+      <w:proofErr w:type="spellEnd"/>
     </w:p>
     <w:p>
       <w:pPr>
@@ -301,7 +306,7 @@
     <w:p>
       <w:r>
         <w:pict w14:anchorId="0374B995">
-          <v:rect id="_x0000_i1025" style="width:0;height:1.5pt" o:hralign="center" o:hrstd="t" o:hr="t" fillcolor="#a0a0a0" stroked="f"/>
+          <v:rect id="_x0000_i1026" style="width:0;height:1.5pt" o:hralign="center" o:hrstd="t" o:hr="t" fillcolor="#a0a0a0" stroked="f"/>
         </w:pict>
       </w:r>
     </w:p>
@@ -385,6 +390,7 @@
       <w:r>
         <w:t xml:space="preserve">Add </w:t>
       </w:r>
+      <w:proofErr w:type="spellStart"/>
       <w:r>
         <w:rPr>
           <w:b/>
@@ -392,6 +398,7 @@
         </w:rPr>
         <w:t>Rigidbody</w:t>
       </w:r>
+      <w:proofErr w:type="spellEnd"/>
     </w:p>
     <w:p>
       <w:pPr>
@@ -525,6 +532,7 @@
       <w:r>
         <w:t xml:space="preserve">At least ONE must have a </w:t>
       </w:r>
+      <w:proofErr w:type="spellStart"/>
       <w:r>
         <w:rPr>
           <w:b/>
@@ -532,10 +540,19 @@
         </w:rPr>
         <w:t>Rigidbody</w:t>
       </w:r>
-    </w:p>
-    <w:p>
-      <w:r>
-        <w:t>If Rigidbody is on both:</w:t>
+      <w:proofErr w:type="spellEnd"/>
+    </w:p>
+    <w:p>
+      <w:r>
+        <w:t xml:space="preserve">If </w:t>
+      </w:r>
+      <w:proofErr w:type="spellStart"/>
+      <w:r>
+        <w:t>Rigidbody</w:t>
+      </w:r>
+      <w:proofErr w:type="spellEnd"/>
+      <w:r>
+        <w:t xml:space="preserve"> is on both:</w:t>
       </w:r>
     </w:p>
     <w:p>
@@ -557,13 +574,18 @@
         </w:numPr>
       </w:pPr>
       <w:r>
-        <w:t>Freeze position on Platform Rigidbody</w:t>
-      </w:r>
+        <w:t xml:space="preserve">Freeze position on Platform </w:t>
+      </w:r>
+      <w:proofErr w:type="spellStart"/>
+      <w:r>
+        <w:t>Rigidbody</w:t>
+      </w:r>
+      <w:proofErr w:type="spellEnd"/>
     </w:p>
     <w:p>
       <w:r>
         <w:pict w14:anchorId="30003018">
-          <v:rect id="_x0000_i1026" style="width:0;height:1.5pt" o:hralign="center" o:hrstd="t" o:hr="t" fillcolor="#a0a0a0" stroked="f"/>
+          <v:rect id="_x0000_i1027" style="width:0;height:1.5pt" o:hralign="center" o:hrstd="t" o:hr="t" fillcolor="#a0a0a0" stroked="f"/>
         </w:pict>
       </w:r>
     </w:p>
@@ -579,6 +601,7 @@
       <w:r>
         <w:t xml:space="preserve">Create a new script: </w:t>
       </w:r>
+      <w:proofErr w:type="spellStart"/>
       <w:r>
         <w:rPr>
           <w:b/>
@@ -586,6 +609,7 @@
         </w:rPr>
         <w:t>PlayerMovement.cs</w:t>
       </w:r>
+      <w:proofErr w:type="spellEnd"/>
     </w:p>
     <w:p>
       <w:r>
@@ -618,6 +642,7 @@
         <w:rPr>
           <w:b/>
           <w:bCs/>
+          <w:noProof/>
         </w:rPr>
         <w:lastRenderedPageBreak/>
         <w:drawing>
@@ -669,7 +694,7 @@
     <w:p>
       <w:r>
         <w:pict w14:anchorId="1241CD95">
-          <v:rect id="_x0000_i1027" style="width:0;height:1.5pt" o:hralign="center" o:hrstd="t" o:hr="t" fillcolor="#a0a0a0" stroked="f"/>
+          <v:rect id="_x0000_i1028" style="width:0;height:1.5pt" o:hralign="center" o:hrstd="t" o:hr="t" fillcolor="#a0a0a0" stroked="f"/>
         </w:pict>
       </w:r>
     </w:p>
@@ -724,9 +749,11 @@
           <w:numId w:val="10"/>
         </w:numPr>
       </w:pPr>
+      <w:proofErr w:type="spellStart"/>
       <w:r>
         <w:t>PlatformMat</w:t>
       </w:r>
+      <w:proofErr w:type="spellEnd"/>
     </w:p>
     <w:p>
       <w:pPr>
@@ -735,9 +762,11 @@
           <w:numId w:val="10"/>
         </w:numPr>
       </w:pPr>
+      <w:proofErr w:type="spellStart"/>
       <w:r>
         <w:t>PlayerMat</w:t>
       </w:r>
+      <w:proofErr w:type="spellEnd"/>
     </w:p>
     <w:p>
       <w:pPr>
@@ -761,8 +790,13 @@
         <w:t>/Base</w:t>
       </w:r>
       <w:r>
-        <w:t xml:space="preserve"> color</w:t>
-      </w:r>
+        <w:t xml:space="preserve"> </w:t>
+      </w:r>
+      <w:proofErr w:type="spellStart"/>
+      <w:r>
+        <w:t>color</w:t>
+      </w:r>
+      <w:proofErr w:type="spellEnd"/>
     </w:p>
     <w:p>
       <w:pPr>
@@ -1015,7 +1049,7 @@
     <w:p>
       <w:r>
         <w:pict w14:anchorId="4BBA4A9F">
-          <v:rect id="_x0000_i1044" style="width:0;height:1.5pt" o:hralign="center" o:bullet="t" o:hrstd="t" o:hr="t" fillcolor="#a0a0a0" stroked="f"/>
+          <v:rect id="_x0000_i1031" style="width:0;height:1.5pt" o:hralign="center" o:bullet="t" o:hrstd="t" o:hr="t" fillcolor="#a0a0a0" stroked="f"/>
         </w:pict>
       </w:r>
     </w:p>
@@ -1034,6 +1068,9 @@
     </w:p>
     <w:p>
       <w:r>
+        <w:rPr>
+          <w:noProof/>
+        </w:rPr>
         <w:drawing>
           <wp:inline distT="0" distB="0" distL="0" distR="0" wp14:anchorId="5E2DBDBD" wp14:editId="1BD4D667">
             <wp:extent cx="3867690" cy="1324160"/>
@@ -1095,8 +1132,15 @@
       </w:r>
     </w:p>
     <w:p>
-      <w:r>
-        <w:t>transform.Translate()</w:t>
+      <w:proofErr w:type="spellStart"/>
+      <w:proofErr w:type="gramStart"/>
+      <w:r>
+        <w:t>transform.Translate</w:t>
+      </w:r>
+      <w:proofErr w:type="spellEnd"/>
+      <w:proofErr w:type="gramEnd"/>
+      <w:r>
+        <w:t>()</w:t>
       </w:r>
     </w:p>
     <w:p>
@@ -1142,10 +1186,18 @@
         <w:t>Object may clip</w:t>
       </w:r>
       <w:r>
-        <w:t xml:space="preserve"> (go through each</w:t>
-      </w:r>
-      <w:r>
-        <w:t>other)</w:t>
+        <w:t xml:space="preserve"> (go through </w:t>
+      </w:r>
+      <w:proofErr w:type="spellStart"/>
+      <w:r>
+        <w:t>each</w:t>
+      </w:r>
+      <w:r>
+        <w:t>other</w:t>
+      </w:r>
+      <w:proofErr w:type="spellEnd"/>
+      <w:r>
+        <w:t>)</w:t>
       </w:r>
     </w:p>
     <w:p>
@@ -1171,7 +1223,15 @@
         <w:pStyle w:val="Heading3"/>
       </w:pPr>
       <w:r>
-        <w:t>Step 9: Convert to Rigidbody Movement</w:t>
+        <w:t xml:space="preserve">Step 9: Convert to </w:t>
+      </w:r>
+      <w:proofErr w:type="spellStart"/>
+      <w:r>
+        <w:t>Rigidbody</w:t>
+      </w:r>
+      <w:proofErr w:type="spellEnd"/>
+      <w:r>
+        <w:t xml:space="preserve"> Movement</w:t>
       </w:r>
     </w:p>
     <w:p>
@@ -1181,6 +1241,9 @@
     </w:p>
     <w:p>
       <w:r>
+        <w:rPr>
+          <w:noProof/>
+        </w:rPr>
         <w:drawing>
           <wp:inline distT="0" distB="0" distL="0" distR="0" wp14:anchorId="3D0C96BC" wp14:editId="26FF8C3B">
             <wp:extent cx="3572374" cy="3238952"/>
@@ -1231,7 +1294,20 @@
         </w:numPr>
       </w:pPr>
       <w:r>
-        <w:t>Physics code → use FixedUpdate()</w:t>
+        <w:t xml:space="preserve">Physics code → use </w:t>
+      </w:r>
+      <w:proofErr w:type="spellStart"/>
+      <w:proofErr w:type="gramStart"/>
+      <w:r>
+        <w:t>FixedUpdate</w:t>
+      </w:r>
+      <w:proofErr w:type="spellEnd"/>
+      <w:r>
+        <w:t>(</w:t>
+      </w:r>
+      <w:proofErr w:type="gramEnd"/>
+      <w:r>
+        <w:t>)</w:t>
       </w:r>
     </w:p>
     <w:p>
@@ -1241,8 +1317,13 @@
           <w:numId w:val="19"/>
         </w:numPr>
       </w:pPr>
-      <w:r>
-        <w:t>Rigidbody movement → smoother collisions</w:t>
+      <w:proofErr w:type="spellStart"/>
+      <w:r>
+        <w:t>Rigidbody</w:t>
+      </w:r>
+      <w:proofErr w:type="spellEnd"/>
+      <w:r>
+        <w:t xml:space="preserve"> movement → smoother collisions</w:t>
       </w:r>
     </w:p>
     <w:p>
@@ -1276,10 +1357,18 @@
         </w:numPr>
       </w:pPr>
       <w:r>
-        <w:t xml:space="preserve">Right click </w:t>
-      </w:r>
-      <w:r>
-        <w:t xml:space="preserve"> in project window</w:t>
+        <w:t xml:space="preserve">Right </w:t>
+      </w:r>
+      <w:proofErr w:type="gramStart"/>
+      <w:r>
+        <w:t xml:space="preserve">click </w:t>
+      </w:r>
+      <w:r>
+        <w:t xml:space="preserve"> in</w:t>
+      </w:r>
+      <w:proofErr w:type="gramEnd"/>
+      <w:r>
+        <w:t xml:space="preserve"> project window</w:t>
       </w:r>
       <w:r>
         <w:t>→ Create → Physic Material</w:t>
@@ -1293,8 +1382,13 @@
         </w:numPr>
       </w:pPr>
       <w:r>
-        <w:t>Name: LowFriction</w:t>
-      </w:r>
+        <w:t xml:space="preserve">Name: </w:t>
+      </w:r>
+      <w:proofErr w:type="spellStart"/>
+      <w:r>
+        <w:t>LowFriction</w:t>
+      </w:r>
+      <w:proofErr w:type="spellEnd"/>
     </w:p>
     <w:p>
       <w:r>
@@ -1373,11 +1467,22 @@
     </w:p>
     <w:p>
       <w:r>
-        <w:t>Modify FixedUpdate:</w:t>
-      </w:r>
-    </w:p>
-    <w:p>
-      <w:r>
+        <w:t xml:space="preserve">Modify </w:t>
+      </w:r>
+      <w:proofErr w:type="spellStart"/>
+      <w:r>
+        <w:t>FixedUpdate</w:t>
+      </w:r>
+      <w:proofErr w:type="spellEnd"/>
+      <w:r>
+        <w:t>:</w:t>
+      </w:r>
+    </w:p>
+    <w:p>
+      <w:r>
+        <w:rPr>
+          <w:noProof/>
+        </w:rPr>
         <w:drawing>
           <wp:inline distT="0" distB="0" distL="0" distR="0" wp14:anchorId="357DED0D" wp14:editId="3AFBD3BB">
             <wp:extent cx="4105848" cy="657317"/>
@@ -1553,6 +1658,9 @@
     </w:p>
     <w:p>
       <w:r>
+        <w:rPr>
+          <w:noProof/>
+        </w:rPr>
         <w:drawing>
           <wp:inline distT="0" distB="0" distL="0" distR="0" wp14:anchorId="3891E449" wp14:editId="4FEF8794">
             <wp:extent cx="3219899" cy="1848108"/>
@@ -1591,7 +1699,7 @@
       </w:r>
       <w:r>
         <w:pict w14:anchorId="1E7FBF47">
-          <v:rect id="_x0000_i1038" style="width:0;height:1.5pt" o:hralign="center" o:hrstd="t" o:hr="t" fillcolor="#a0a0a0" stroked="f"/>
+          <v:rect id="_x0000_i1037" style="width:0;height:1.5pt" o:hralign="center" o:hrstd="t" o:hr="t" fillcolor="#a0a0a0" stroked="f"/>
         </w:pict>
       </w:r>
     </w:p>
@@ -1611,6 +1719,9 @@
     </w:p>
     <w:p>
       <w:r>
+        <w:rPr>
+          <w:noProof/>
+        </w:rPr>
         <w:drawing>
           <wp:inline distT="0" distB="0" distL="0" distR="0" wp14:anchorId="67B73171" wp14:editId="79F0B6DB">
             <wp:extent cx="4715533" cy="3534268"/>
@@ -1656,7 +1767,7 @@
     <w:p>
       <w:r>
         <w:pict w14:anchorId="25D9C895">
-          <v:rect id="_x0000_i1039" style="width:0;height:1.5pt" o:hralign="center" o:hrstd="t" o:hr="t" fillcolor="#a0a0a0" stroked="f"/>
+          <v:rect id="_x0000_i1038" style="width:0;height:1.5pt" o:hralign="center" o:hrstd="t" o:hr="t" fillcolor="#a0a0a0" stroked="f"/>
         </w:pict>
       </w:r>
     </w:p>
@@ -1675,6 +1786,9 @@
     </w:p>
     <w:p>
       <w:r>
+        <w:rPr>
+          <w:noProof/>
+        </w:rPr>
         <w:drawing>
           <wp:inline distT="0" distB="0" distL="0" distR="0" wp14:anchorId="134CBDAF" wp14:editId="0215A02B">
             <wp:extent cx="4582164" cy="828791"/>
@@ -1713,7 +1827,7 @@
       </w:r>
       <w:r>
         <w:pict w14:anchorId="2EF0C20A">
-          <v:rect id="_x0000_i1040" style="width:0;height:1.5pt" o:hralign="center" o:hrstd="t" o:hr="t" fillcolor="#a0a0a0" stroked="f"/>
+          <v:rect id="_x0000_i1039" style="width:0;height:1.5pt" o:hralign="center" o:hrstd="t" o:hr="t" fillcolor="#a0a0a0" stroked="f"/>
         </w:pict>
       </w:r>
     </w:p>
@@ -1732,7 +1846,15 @@
     </w:p>
     <w:p>
       <w:r>
-        <w:t>public bool gameStarted = false;</w:t>
+        <w:t xml:space="preserve">public bool </w:t>
+      </w:r>
+      <w:proofErr w:type="spellStart"/>
+      <w:r>
+        <w:t>gameStarted</w:t>
+      </w:r>
+      <w:proofErr w:type="spellEnd"/>
+      <w:r>
+        <w:t xml:space="preserve"> = false;</w:t>
       </w:r>
     </w:p>
     <w:p>
@@ -1742,7 +1864,20 @@
     </w:p>
     <w:p>
       <w:r>
-        <w:t>if(!gameStarted) return;</w:t>
+        <w:t>if</w:t>
+      </w:r>
+      <w:proofErr w:type="gramStart"/>
+      <w:r>
+        <w:t>(!</w:t>
+      </w:r>
+      <w:proofErr w:type="spellStart"/>
+      <w:r>
+        <w:t>gameStarted</w:t>
+      </w:r>
+      <w:proofErr w:type="spellEnd"/>
+      <w:proofErr w:type="gramEnd"/>
+      <w:r>
+        <w:t>) return;</w:t>
       </w:r>
     </w:p>
     <w:p/>

</xml_diff>